<commit_message>
modify use case by hbc
</commit_message>
<xml_diff>
--- a/Document/by teammate/week2/3.用例规约.docx
+++ b/Document/by teammate/week2/3.用例规约.docx
@@ -108,6 +108,9 @@
     <w:p>
       <w:pPr>
         <w:pStyle w:val="InfoBlue"/>
+        <w:rPr>
+          <w:lang w:eastAsia="zh-TW"/>
+        </w:rPr>
       </w:pPr>
       <w:r>
         <w:t>[</w:t>
@@ -128,13 +131,8 @@
         <w:t>。其中包括用方括号括起来并以蓝色斜体（样式</w:t>
       </w:r>
       <w:r>
-        <w:t>=</w:t>
-      </w:r>
-      <w:proofErr w:type="spellStart"/>
-      <w:r>
-        <w:t>InfoBlue</w:t>
-      </w:r>
-      <w:proofErr w:type="spellEnd"/>
+        <w:t>=InfoBlue</w:t>
+      </w:r>
       <w:r>
         <w:rPr>
           <w:lang w:val="zh-TW" w:eastAsia="zh-TW"/>
@@ -153,6 +151,7 @@
       <w:r>
         <w:rPr>
           <w:rFonts w:ascii="Arial" w:hAnsi="Arial"/>
+          <w:lang w:eastAsia="zh-TW"/>
         </w:rPr>
         <w:t>]</w:t>
       </w:r>
@@ -162,6 +161,9 @@
         <w:pStyle w:val="InfoBlue"/>
       </w:pPr>
       <w:r>
+        <w:rPr>
+          <w:lang w:eastAsia="zh-TW"/>
+        </w:rPr>
         <w:t>[</w:t>
       </w:r>
       <w:r>
@@ -171,6 +173,9 @@
         <w:t>要定制</w:t>
       </w:r>
       <w:r>
+        <w:rPr>
+          <w:lang w:eastAsia="zh-TW"/>
+        </w:rPr>
         <w:t xml:space="preserve"> Microsoft Word </w:t>
       </w:r>
       <w:r>
@@ -180,6 +185,9 @@
         <w:t>中的自动字段（选中时显示灰色背景），请选择</w:t>
       </w:r>
       <w:r>
+        <w:rPr>
+          <w:lang w:eastAsia="zh-TW"/>
+        </w:rPr>
         <w:t xml:space="preserve"> File &gt;Properties</w:t>
       </w:r>
       <w:r>
@@ -189,6 +197,9 @@
         <w:t>，然后将</w:t>
       </w:r>
       <w:r>
+        <w:rPr>
+          <w:lang w:eastAsia="zh-TW"/>
+        </w:rPr>
         <w:t xml:space="preserve"> Title</w:t>
       </w:r>
       <w:r>
@@ -198,6 +209,9 @@
         <w:t>、</w:t>
       </w:r>
       <w:r>
+        <w:rPr>
+          <w:lang w:eastAsia="zh-TW"/>
+        </w:rPr>
         <w:t xml:space="preserve">Subject </w:t>
       </w:r>
       <w:r>
@@ -207,6 +221,9 @@
         <w:t>和</w:t>
       </w:r>
       <w:r>
+        <w:rPr>
+          <w:lang w:eastAsia="zh-TW"/>
+        </w:rPr>
         <w:t xml:space="preserve"> Company </w:t>
       </w:r>
       <w:r>
@@ -293,7 +310,6 @@
         <w:pStyle w:val="A0"/>
         <w:sectPr>
           <w:headerReference w:type="default" r:id="rId8"/>
-          <w:footerReference w:type="default" r:id="rId9"/>
           <w:pgSz w:w="12240" w:h="15840"/>
           <w:pgMar w:top="1440" w:right="1440" w:bottom="1440" w:left="1440" w:header="720" w:footer="720" w:gutter="0"/>
           <w:cols w:space="720"/>
@@ -330,12 +346,6 @@
         </w:tblBorders>
         <w:shd w:val="clear" w:color="auto" w:fill="CED7E7"/>
         <w:tblLayout w:type="fixed"/>
-        <w:tblCellMar>
-          <w:top w:w="0" w:type="dxa"/>
-          <w:left w:w="0" w:type="dxa"/>
-          <w:bottom w:w="0" w:type="dxa"/>
-          <w:right w:w="0" w:type="dxa"/>
-        </w:tblCellMar>
         <w:tblLook w:val="04A0" w:firstRow="1" w:lastRow="0" w:firstColumn="1" w:lastColumn="0" w:noHBand="0" w:noVBand="1"/>
       </w:tblPr>
       <w:tblGrid>
@@ -345,14 +355,6 @@
         <w:gridCol w:w="2304"/>
       </w:tblGrid>
       <w:tr>
-        <w:tblPrEx>
-          <w:tblCellMar>
-            <w:top w:w="0" w:type="dxa"/>
-            <w:left w:w="0" w:type="dxa"/>
-            <w:bottom w:w="0" w:type="dxa"/>
-            <w:right w:w="0" w:type="dxa"/>
-          </w:tblCellMar>
-        </w:tblPrEx>
         <w:trPr>
           <w:trHeight w:val="295"/>
           <w:jc w:val="center"/>
@@ -504,14 +506,6 @@
         </w:tc>
       </w:tr>
       <w:tr>
-        <w:tblPrEx>
-          <w:tblCellMar>
-            <w:top w:w="0" w:type="dxa"/>
-            <w:left w:w="0" w:type="dxa"/>
-            <w:bottom w:w="0" w:type="dxa"/>
-            <w:right w:w="0" w:type="dxa"/>
-          </w:tblCellMar>
-        </w:tblPrEx>
         <w:trPr>
           <w:trHeight w:val="295"/>
           <w:jc w:val="center"/>
@@ -606,21 +600,7 @@
               <w:rPr>
                 <w:rFonts w:ascii="Times New Roman" w:hAnsi="Times New Roman"/>
               </w:rPr>
-              <w:t>&lt;</w:t>
-            </w:r>
-            <w:proofErr w:type="spellStart"/>
-            <w:r>
-              <w:rPr>
-                <w:rFonts w:ascii="Times New Roman" w:hAnsi="Times New Roman"/>
-              </w:rPr>
-              <w:t>x.x</w:t>
-            </w:r>
-            <w:proofErr w:type="spellEnd"/>
-            <w:r>
-              <w:rPr>
-                <w:rFonts w:ascii="Times New Roman" w:hAnsi="Times New Roman"/>
-              </w:rPr>
-              <w:t>&gt;</w:t>
+              <w:t>&lt;x.x&gt;</w:t>
             </w:r>
           </w:p>
         </w:tc>
@@ -708,14 +688,6 @@
         </w:tc>
       </w:tr>
       <w:tr>
-        <w:tblPrEx>
-          <w:tblCellMar>
-            <w:top w:w="0" w:type="dxa"/>
-            <w:left w:w="0" w:type="dxa"/>
-            <w:bottom w:w="0" w:type="dxa"/>
-            <w:right w:w="0" w:type="dxa"/>
-          </w:tblCellMar>
-        </w:tblPrEx>
         <w:trPr>
           <w:trHeight w:val="255"/>
           <w:jc w:val="center"/>
@@ -798,14 +770,6 @@
         </w:tc>
       </w:tr>
       <w:tr>
-        <w:tblPrEx>
-          <w:tblCellMar>
-            <w:top w:w="0" w:type="dxa"/>
-            <w:left w:w="0" w:type="dxa"/>
-            <w:bottom w:w="0" w:type="dxa"/>
-            <w:right w:w="0" w:type="dxa"/>
-          </w:tblCellMar>
-        </w:tblPrEx>
         <w:trPr>
           <w:trHeight w:val="255"/>
           <w:jc w:val="center"/>
@@ -888,14 +852,6 @@
         </w:tc>
       </w:tr>
       <w:tr>
-        <w:tblPrEx>
-          <w:tblCellMar>
-            <w:top w:w="0" w:type="dxa"/>
-            <w:left w:w="0" w:type="dxa"/>
-            <w:bottom w:w="0" w:type="dxa"/>
-            <w:right w:w="0" w:type="dxa"/>
-          </w:tblCellMar>
-        </w:tblPrEx>
         <w:trPr>
           <w:trHeight w:val="255"/>
           <w:jc w:val="center"/>
@@ -1025,25 +981,7 @@
         <w:fldChar w:fldCharType="begin"/>
       </w:r>
       <w:r>
-        <w:instrText xml:space="preserve"> TOC \t "</w:instrText>
-      </w:r>
-      <w:r>
-        <w:instrText>标题</w:instrText>
-      </w:r>
-      <w:r>
-        <w:instrText xml:space="preserve"> 1, 1,</w:instrText>
-      </w:r>
-      <w:r>
-        <w:instrText>标题</w:instrText>
-      </w:r>
-      <w:r>
-        <w:instrText xml:space="preserve"> 2, 2,</w:instrText>
-      </w:r>
-      <w:r>
-        <w:instrText>标题</w:instrText>
-      </w:r>
-      <w:r>
-        <w:instrText xml:space="preserve"> 3, 3"</w:instrText>
+        <w:instrText xml:space="preserve"> TOC \t "标题 1, 1,标题 2, 2,标题 3, 3"</w:instrText>
       </w:r>
       <w:r>
         <w:fldChar w:fldCharType="separate"/>
@@ -1208,13 +1146,7 @@
         </w:numPr>
       </w:pPr>
       <w:r>
-        <w:t>&lt;</w:t>
-      </w:r>
-      <w:r>
-        <w:t>不合法的注册信息</w:t>
-      </w:r>
-      <w:r>
-        <w:t>&gt;</w:t>
+        <w:t>&lt;不合法的注册信息&gt;</w:t>
       </w:r>
       <w:r>
         <w:tab/>
@@ -1274,13 +1206,7 @@
         </w:numPr>
       </w:pPr>
       <w:r>
-        <w:t>&lt;</w:t>
-      </w:r>
-      <w:r>
-        <w:t>第一特殊需求</w:t>
-      </w:r>
-      <w:r>
-        <w:t>&gt;</w:t>
+        <w:t>&lt;第一特殊需求&gt;</w:t>
       </w:r>
       <w:r>
         <w:tab/>
@@ -1340,13 +1266,7 @@
         </w:numPr>
       </w:pPr>
       <w:r>
-        <w:t>&lt;</w:t>
-      </w:r>
-      <w:r>
-        <w:t>前置条件一</w:t>
-      </w:r>
-      <w:r>
-        <w:t>&gt;</w:t>
+        <w:t>&lt;前置条件一&gt;</w:t>
       </w:r>
       <w:r>
         <w:tab/>
@@ -1406,13 +1326,7 @@
         </w:numPr>
       </w:pPr>
       <w:r>
-        <w:t>&lt;</w:t>
-      </w:r>
-      <w:r>
-        <w:t>后置条件一</w:t>
-      </w:r>
-      <w:r>
-        <w:t>&gt;</w:t>
+        <w:t>&lt;后置条件一&gt;</w:t>
       </w:r>
       <w:r>
         <w:tab/>
@@ -1421,10 +1335,7 @@
         <w:fldChar w:fldCharType="begin"/>
       </w:r>
       <w:r>
-        <w:instrText xml:space="preserve"> PAGEREF _Toc1</w:instrText>
-      </w:r>
-      <w:r>
-        <w:instrText xml:space="preserve">1 \h </w:instrText>
+        <w:instrText xml:space="preserve"> PAGEREF _Toc11 \h </w:instrText>
       </w:r>
       <w:r>
         <w:fldChar w:fldCharType="separate"/>
@@ -1475,13 +1386,7 @@
         </w:numPr>
       </w:pPr>
       <w:r>
-        <w:t>&lt;</w:t>
-      </w:r>
-      <w:r>
-        <w:t>扩展点名称</w:t>
-      </w:r>
-      <w:r>
-        <w:t>&gt;</w:t>
+        <w:t>&lt;扩展点名称&gt;</w:t>
       </w:r>
       <w:r>
         <w:tab/>
@@ -1691,13 +1596,7 @@
         </w:numPr>
       </w:pPr>
       <w:r>
-        <w:t>&lt;</w:t>
-      </w:r>
-      <w:r>
-        <w:t>第一备选流</w:t>
-      </w:r>
-      <w:r>
-        <w:t>&gt;</w:t>
+        <w:t>&lt;第一备选流&gt;</w:t>
       </w:r>
       <w:r>
         <w:tab/>
@@ -1757,13 +1656,7 @@
         </w:numPr>
       </w:pPr>
       <w:r>
-        <w:t>&lt;</w:t>
-      </w:r>
-      <w:r>
-        <w:t>第一特殊需求</w:t>
-      </w:r>
-      <w:r>
-        <w:t>&gt;</w:t>
+        <w:t>&lt;第一特殊需求&gt;</w:t>
       </w:r>
       <w:r>
         <w:tab/>
@@ -1772,10 +1665,7 @@
         <w:fldChar w:fldCharType="begin"/>
       </w:r>
       <w:r>
-        <w:instrText xml:space="preserve"> PAGEREF </w:instrText>
-      </w:r>
-      <w:r>
-        <w:instrText xml:space="preserve">_Toc22 \h </w:instrText>
+        <w:instrText xml:space="preserve"> PAGEREF _Toc22 \h </w:instrText>
       </w:r>
       <w:r>
         <w:fldChar w:fldCharType="separate"/>
@@ -1826,13 +1716,7 @@
         </w:numPr>
       </w:pPr>
       <w:r>
-        <w:t>&lt;</w:t>
-      </w:r>
-      <w:r>
-        <w:t>前置条件一</w:t>
-      </w:r>
-      <w:r>
-        <w:t>&gt;</w:t>
+        <w:t>&lt;前置条件一&gt;</w:t>
       </w:r>
       <w:r>
         <w:tab/>
@@ -1892,13 +1776,7 @@
         </w:numPr>
       </w:pPr>
       <w:r>
-        <w:t>&lt;</w:t>
-      </w:r>
-      <w:r>
-        <w:t>后置条件一</w:t>
-      </w:r>
-      <w:r>
-        <w:t>&gt;</w:t>
+        <w:t>&lt;后置条件一&gt;</w:t>
       </w:r>
       <w:r>
         <w:tab/>
@@ -1937,10 +1815,7 @@
         <w:fldChar w:fldCharType="begin"/>
       </w:r>
       <w:r>
-        <w:instrText xml:space="preserve"> PAGEREF _Toc27 \h</w:instrText>
-      </w:r>
-      <w:r>
-        <w:instrText xml:space="preserve"> </w:instrText>
+        <w:instrText xml:space="preserve"> PAGEREF _Toc27 \h </w:instrText>
       </w:r>
       <w:r>
         <w:fldChar w:fldCharType="separate"/>
@@ -1961,13 +1836,7 @@
         </w:numPr>
       </w:pPr>
       <w:r>
-        <w:t>&lt;</w:t>
-      </w:r>
-      <w:r>
-        <w:t>扩展点名称</w:t>
-      </w:r>
-      <w:r>
-        <w:t>&gt;</w:t>
+        <w:t>&lt;扩展点名称&gt;</w:t>
       </w:r>
       <w:r>
         <w:tab/>
@@ -2065,13 +1934,7 @@
         <w:rPr>
           <w:rFonts w:ascii="Arial" w:hAnsi="Arial"/>
         </w:rPr>
-        <w:t>&gt;</w:t>
-      </w:r>
-      <w:r>
-        <w:rPr>
-          <w:rFonts w:ascii="Arial" w:hAnsi="Arial"/>
-        </w:rPr>
-        <w:t xml:space="preserve"> </w:t>
+        <w:t xml:space="preserve">&gt; </w:t>
       </w:r>
     </w:p>
     <w:p>
@@ -2558,7 +2421,7 @@
                     </pic:cNvPicPr>
                   </pic:nvPicPr>
                   <pic:blipFill>
-                    <a:blip r:embed="rId10">
+                    <a:blip r:embed="rId9">
                       <a:extLst>
                         <a:ext uri="{28A0092B-C50C-407E-A947-70E740481C1C}">
                           <a14:useLocalDpi xmlns:a14="http://schemas.microsoft.com/office/drawing/2010/main" val="0"/>
@@ -2740,37 +2603,7 @@
         <w:rPr>
           <w:lang w:val="zh-CN"/>
         </w:rPr>
-        <w:t>用</w:t>
-      </w:r>
-      <w:r>
-        <w:rPr>
-          <w:lang w:val="zh-CN"/>
-        </w:rPr>
-        <w:t>户进入某件商品（</w:t>
-      </w:r>
-      <w:r>
-        <w:rPr>
-          <w:lang w:val="zh-CN"/>
-        </w:rPr>
-        <w:t>SPU</w:t>
-      </w:r>
-      <w:r>
-        <w:rPr>
-          <w:lang w:val="zh-CN"/>
-        </w:rPr>
-        <w:t>）浏览界面，浏览信息后，选择商品型号（</w:t>
-      </w:r>
-      <w:r>
-        <w:rPr>
-          <w:lang w:val="zh-CN"/>
-        </w:rPr>
-        <w:t>SKU</w:t>
-      </w:r>
-      <w:r>
-        <w:rPr>
-          <w:lang w:val="zh-CN"/>
-        </w:rPr>
-        <w:t>），并选择购买数量，点击加入购物车，</w:t>
+        <w:t>用户进入某件商品（SPU）浏览界面，浏览信息后，选择商品型号（SKU），并选择购买数量，点击加入购物车，</w:t>
       </w:r>
       <w:r>
         <w:rPr>
@@ -2911,39 +2744,7 @@
         <w:rPr>
           <w:lang w:val="zh-CN"/>
         </w:rPr>
-        <w:t>对</w:t>
-      </w:r>
-      <w:r>
-        <w:rPr>
-          <w:lang w:val="zh-CN"/>
-        </w:rPr>
-        <w:t>于无货的商品型号（</w:t>
-      </w:r>
-      <w:r>
-        <w:rPr>
-          <w:lang w:val="zh-CN"/>
-        </w:rPr>
-        <w:t>SKU</w:t>
-      </w:r>
-      <w:r>
-        <w:rPr>
-          <w:lang w:val="zh-CN"/>
-        </w:rPr>
-        <w:t>），应当变</w:t>
-      </w:r>
-      <w:proofErr w:type="gramStart"/>
-      <w:r>
-        <w:rPr>
-          <w:lang w:val="zh-CN"/>
-        </w:rPr>
-        <w:t>灰无法</w:t>
-      </w:r>
-      <w:proofErr w:type="gramEnd"/>
-      <w:r>
-        <w:rPr>
-          <w:lang w:val="zh-CN"/>
-        </w:rPr>
-        <w:t>被选中。</w:t>
+        <w:t>对于无货的商品型号（SKU），应当变灰无法被选中。</w:t>
       </w:r>
     </w:p>
     <w:p>
@@ -3200,7 +3001,7 @@
                     </pic:cNvPicPr>
                   </pic:nvPicPr>
                   <pic:blipFill>
-                    <a:blip r:embed="rId11"/>
+                    <a:blip r:embed="rId10"/>
                     <a:stretch>
                       <a:fillRect/>
                     </a:stretch>
@@ -3236,6 +3037,33 @@
       <w:pPr>
         <w:pStyle w:val="a7"/>
         <w:rPr>
+          <w:rFonts w:eastAsia="PMingLiU"/>
+          <w:lang w:val="zh-TW" w:eastAsia="zh-TW"/>
+        </w:rPr>
+      </w:pPr>
+    </w:p>
+    <w:p>
+      <w:pPr>
+        <w:pStyle w:val="a7"/>
+        <w:rPr>
+          <w:rFonts w:eastAsia="PMingLiU"/>
+          <w:lang w:val="zh-TW" w:eastAsia="zh-TW"/>
+        </w:rPr>
+      </w:pPr>
+    </w:p>
+    <w:p>
+      <w:pPr>
+        <w:pStyle w:val="a7"/>
+        <w:rPr>
+          <w:rFonts w:eastAsia="PMingLiU"/>
+          <w:lang w:val="zh-TW" w:eastAsia="zh-TW"/>
+        </w:rPr>
+      </w:pPr>
+    </w:p>
+    <w:p>
+      <w:pPr>
+        <w:pStyle w:val="a7"/>
+        <w:rPr>
           <w:rFonts w:ascii="Arial" w:eastAsia="Arial" w:hAnsi="Arial" w:cs="Arial"/>
         </w:rPr>
       </w:pPr>
@@ -3243,6 +3071,7 @@
         <w:rPr>
           <w:lang w:val="zh-TW" w:eastAsia="zh-TW"/>
         </w:rPr>
+        <w:lastRenderedPageBreak/>
         <w:t>用例规约：</w:t>
       </w:r>
       <w:r>
@@ -3287,7 +3116,6 @@
         <w:rPr>
           <w:lang w:val="zh-TW" w:eastAsia="zh-TW"/>
         </w:rPr>
-        <w:lastRenderedPageBreak/>
         <w:t>用例名称</w:t>
       </w:r>
     </w:p>
@@ -3312,9 +3140,6 @@
     <w:p>
       <w:pPr>
         <w:pStyle w:val="InfoBlue"/>
-        <w:rPr>
-          <w:rFonts w:hint="eastAsia"/>
-        </w:rPr>
       </w:pPr>
       <w:r>
         <w:rPr>
@@ -3370,7 +3195,7 @@
         <w:pStyle w:val="A0"/>
         <w:ind w:left="720"/>
         <w:rPr>
-          <w:rFonts w:eastAsia="PMingLiU" w:hint="eastAsia"/>
+          <w:rFonts w:eastAsia="PMingLiU"/>
           <w:lang w:val="zh-TW" w:eastAsia="zh-TW"/>
         </w:rPr>
       </w:pPr>
@@ -3479,9 +3304,6 @@
           <w:ilvl w:val="2"/>
           <w:numId w:val="6"/>
         </w:numPr>
-        <w:rPr>
-          <w:rFonts w:hint="eastAsia"/>
-        </w:rPr>
       </w:pPr>
       <w:r>
         <w:t>&lt;</w:t>
@@ -3504,7 +3326,6 @@
           <w:numId w:val="10"/>
         </w:numPr>
         <w:rPr>
-          <w:rFonts w:hint="eastAsia"/>
           <w:lang w:val="zh-TW" w:eastAsia="zh-TW"/>
         </w:rPr>
       </w:pPr>
@@ -3579,7 +3400,6 @@
         <w:pStyle w:val="InfoBlue"/>
         <w:ind w:left="0" w:firstLine="720"/>
         <w:rPr>
-          <w:rFonts w:hint="eastAsia"/>
           <w:i w:val="0"/>
           <w:iCs w:val="0"/>
         </w:rPr>
@@ -3656,7 +3476,7 @@
         <w:pStyle w:val="InfoBlue"/>
         <w:ind w:left="0" w:firstLine="720"/>
         <w:rPr>
-          <w:rFonts w:eastAsia="PMingLiU" w:hint="eastAsia"/>
+          <w:rFonts w:eastAsia="PMingLiU"/>
           <w:i w:val="0"/>
           <w:iCs w:val="0"/>
           <w:lang w:eastAsia="zh-TW"/>
@@ -3727,6 +3547,7 @@
       <w:r>
         <w:rPr>
           <w:rFonts w:eastAsia="PMingLiU"/>
+          <w:noProof/>
           <w:lang w:eastAsia="zh-TW"/>
         </w:rPr>
         <w:drawing>
@@ -3753,7 +3574,7 @@
                     <pic:cNvPicPr/>
                   </pic:nvPicPr>
                   <pic:blipFill>
-                    <a:blip r:embed="rId12">
+                    <a:blip r:embed="rId11">
                       <a:extLst>
                         <a:ext uri="{28A0092B-C50C-407E-A947-70E740481C1C}">
                           <a14:useLocalDpi xmlns:a14="http://schemas.microsoft.com/office/drawing/2010/main" val="0"/>
@@ -3796,6 +3617,694 @@
         </w:rPr>
       </w:pPr>
     </w:p>
+    <w:p>
+      <w:pPr>
+        <w:pStyle w:val="A0"/>
+        <w:rPr>
+          <w:rFonts w:eastAsia="PMingLiU"/>
+          <w:lang w:eastAsia="zh-TW"/>
+        </w:rPr>
+      </w:pPr>
+    </w:p>
+    <w:p>
+      <w:pPr>
+        <w:pStyle w:val="A0"/>
+        <w:rPr>
+          <w:rFonts w:eastAsia="PMingLiU"/>
+          <w:lang w:eastAsia="zh-TW"/>
+        </w:rPr>
+      </w:pPr>
+    </w:p>
+    <w:p>
+      <w:pPr>
+        <w:pStyle w:val="A0"/>
+        <w:rPr>
+          <w:rFonts w:eastAsia="PMingLiU"/>
+          <w:lang w:eastAsia="zh-TW"/>
+        </w:rPr>
+      </w:pPr>
+    </w:p>
+    <w:p>
+      <w:pPr>
+        <w:pStyle w:val="A0"/>
+        <w:rPr>
+          <w:rFonts w:eastAsia="PMingLiU"/>
+          <w:lang w:eastAsia="zh-TW"/>
+        </w:rPr>
+      </w:pPr>
+    </w:p>
+    <w:p>
+      <w:pPr>
+        <w:pStyle w:val="A0"/>
+        <w:rPr>
+          <w:rFonts w:eastAsia="PMingLiU"/>
+          <w:lang w:eastAsia="zh-TW"/>
+        </w:rPr>
+      </w:pPr>
+    </w:p>
+    <w:p>
+      <w:pPr>
+        <w:pStyle w:val="A0"/>
+        <w:rPr>
+          <w:rFonts w:eastAsia="PMingLiU"/>
+          <w:lang w:eastAsia="zh-TW"/>
+        </w:rPr>
+      </w:pPr>
+    </w:p>
+    <w:p>
+      <w:pPr>
+        <w:pStyle w:val="A0"/>
+        <w:rPr>
+          <w:rFonts w:eastAsia="PMingLiU"/>
+          <w:lang w:eastAsia="zh-TW"/>
+        </w:rPr>
+      </w:pPr>
+    </w:p>
+    <w:p>
+      <w:pPr>
+        <w:pStyle w:val="A0"/>
+        <w:rPr>
+          <w:rFonts w:eastAsia="PMingLiU"/>
+          <w:lang w:eastAsia="zh-TW"/>
+        </w:rPr>
+      </w:pPr>
+    </w:p>
+    <w:p>
+      <w:pPr>
+        <w:pStyle w:val="A0"/>
+        <w:rPr>
+          <w:rFonts w:eastAsia="PMingLiU"/>
+          <w:lang w:eastAsia="zh-TW"/>
+        </w:rPr>
+      </w:pPr>
+    </w:p>
+    <w:p>
+      <w:pPr>
+        <w:pStyle w:val="A0"/>
+        <w:rPr>
+          <w:rFonts w:eastAsia="PMingLiU"/>
+          <w:lang w:eastAsia="zh-TW"/>
+        </w:rPr>
+      </w:pPr>
+    </w:p>
+    <w:p>
+      <w:pPr>
+        <w:pStyle w:val="A0"/>
+        <w:rPr>
+          <w:rFonts w:eastAsia="PMingLiU"/>
+          <w:lang w:eastAsia="zh-TW"/>
+        </w:rPr>
+      </w:pPr>
+    </w:p>
+    <w:p>
+      <w:pPr>
+        <w:pStyle w:val="A0"/>
+        <w:rPr>
+          <w:rFonts w:eastAsia="PMingLiU"/>
+          <w:lang w:eastAsia="zh-TW"/>
+        </w:rPr>
+      </w:pPr>
+    </w:p>
+    <w:p>
+      <w:pPr>
+        <w:pStyle w:val="A0"/>
+        <w:rPr>
+          <w:rFonts w:eastAsia="PMingLiU"/>
+          <w:lang w:eastAsia="zh-TW"/>
+        </w:rPr>
+      </w:pPr>
+    </w:p>
+    <w:p>
+      <w:pPr>
+        <w:pStyle w:val="A0"/>
+        <w:rPr>
+          <w:rFonts w:eastAsia="PMingLiU"/>
+          <w:lang w:eastAsia="zh-TW"/>
+        </w:rPr>
+      </w:pPr>
+    </w:p>
+    <w:p>
+      <w:pPr>
+        <w:pStyle w:val="A0"/>
+        <w:rPr>
+          <w:rFonts w:eastAsia="PMingLiU"/>
+          <w:lang w:eastAsia="zh-TW"/>
+        </w:rPr>
+      </w:pPr>
+    </w:p>
+    <w:p>
+      <w:pPr>
+        <w:pStyle w:val="A0"/>
+        <w:rPr>
+          <w:rFonts w:eastAsia="PMingLiU"/>
+          <w:lang w:eastAsia="zh-TW"/>
+        </w:rPr>
+      </w:pPr>
+    </w:p>
+    <w:p>
+      <w:pPr>
+        <w:pStyle w:val="A0"/>
+        <w:rPr>
+          <w:rFonts w:eastAsia="PMingLiU"/>
+          <w:lang w:eastAsia="zh-TW"/>
+        </w:rPr>
+      </w:pPr>
+    </w:p>
+    <w:p>
+      <w:pPr>
+        <w:pStyle w:val="A0"/>
+        <w:rPr>
+          <w:rFonts w:eastAsia="PMingLiU"/>
+          <w:lang w:eastAsia="zh-TW"/>
+        </w:rPr>
+      </w:pPr>
+    </w:p>
+    <w:p>
+      <w:pPr>
+        <w:pStyle w:val="A0"/>
+        <w:rPr>
+          <w:rFonts w:eastAsia="PMingLiU"/>
+          <w:lang w:eastAsia="zh-TW"/>
+        </w:rPr>
+      </w:pPr>
+    </w:p>
+    <w:p>
+      <w:pPr>
+        <w:pStyle w:val="a7"/>
+        <w:jc w:val="left"/>
+      </w:pPr>
+    </w:p>
+    <w:p>
+      <w:pPr>
+        <w:pStyle w:val="a7"/>
+        <w:rPr>
+          <w:rFonts w:ascii="Arial" w:eastAsia="Arial" w:hAnsi="Arial" w:cs="Arial"/>
+        </w:rPr>
+      </w:pPr>
+      <w:r>
+        <w:rPr>
+          <w:lang w:val="zh-TW" w:eastAsia="zh-TW"/>
+        </w:rPr>
+        <w:t>用例规约：</w:t>
+      </w:r>
+      <w:r>
+        <w:rPr>
+          <w:rFonts w:ascii="Arial" w:hAnsi="Arial"/>
+        </w:rPr>
+        <w:t>&lt;</w:t>
+      </w:r>
+      <w:r>
+        <w:rPr>
+          <w:rFonts w:hint="eastAsia"/>
+          <w:lang w:val="zh-TW" w:eastAsia="zh-TW"/>
+        </w:rPr>
+        <w:t>提交订单</w:t>
+      </w:r>
+      <w:r>
+        <w:rPr>
+          <w:rFonts w:ascii="Arial" w:hAnsi="Arial"/>
+        </w:rPr>
+        <w:t xml:space="preserve">&gt; </w:t>
+      </w:r>
+    </w:p>
+    <w:p>
+      <w:pPr>
+        <w:pStyle w:val="InfoBlue"/>
+      </w:pPr>
+    </w:p>
+    <w:p>
+      <w:pPr>
+        <w:pStyle w:val="10"/>
+        <w:numPr>
+          <w:ilvl w:val="0"/>
+          <w:numId w:val="11"/>
+        </w:numPr>
+        <w:rPr>
+          <w:lang w:val="zh-TW" w:eastAsia="zh-TW"/>
+        </w:rPr>
+      </w:pPr>
+      <w:r>
+        <w:rPr>
+          <w:lang w:val="zh-TW" w:eastAsia="zh-TW"/>
+        </w:rPr>
+        <w:t>用例名称</w:t>
+      </w:r>
+    </w:p>
+    <w:p>
+      <w:pPr>
+        <w:pStyle w:val="2"/>
+        <w:numPr>
+          <w:ilvl w:val="1"/>
+          <w:numId w:val="11"/>
+        </w:numPr>
+        <w:rPr>
+          <w:lang w:val="zh-TW" w:eastAsia="zh-TW"/>
+        </w:rPr>
+      </w:pPr>
+      <w:r>
+        <w:rPr>
+          <w:lang w:val="zh-TW" w:eastAsia="zh-TW"/>
+        </w:rPr>
+        <w:t>简要说明</w:t>
+      </w:r>
+    </w:p>
+    <w:p>
+      <w:pPr>
+        <w:pStyle w:val="InfoBlue"/>
+        <w:rPr>
+          <w:rFonts w:eastAsia="PMingLiU"/>
+          <w:lang w:val="zh-TW" w:eastAsia="zh-TW"/>
+        </w:rPr>
+      </w:pPr>
+      <w:r>
+        <w:rPr>
+          <w:rFonts w:hint="eastAsia"/>
+          <w:lang w:val="zh-TW" w:eastAsia="zh-TW"/>
+        </w:rPr>
+        <w:t>买家在完成购物车选购后，可以选择提交订单，付款。</w:t>
+      </w:r>
+    </w:p>
+    <w:p>
+      <w:pPr>
+        <w:pStyle w:val="10"/>
+        <w:widowControl/>
+        <w:numPr>
+          <w:ilvl w:val="0"/>
+          <w:numId w:val="11"/>
+        </w:numPr>
+        <w:rPr>
+          <w:lang w:val="zh-TW" w:eastAsia="zh-TW"/>
+        </w:rPr>
+      </w:pPr>
+      <w:r>
+        <w:rPr>
+          <w:lang w:val="zh-TW" w:eastAsia="zh-TW"/>
+        </w:rPr>
+        <w:t>事件流</w:t>
+      </w:r>
+    </w:p>
+    <w:p>
+      <w:pPr>
+        <w:pStyle w:val="2"/>
+        <w:widowControl/>
+        <w:numPr>
+          <w:ilvl w:val="1"/>
+          <w:numId w:val="11"/>
+        </w:numPr>
+        <w:rPr>
+          <w:lang w:val="zh-TW" w:eastAsia="zh-TW"/>
+        </w:rPr>
+      </w:pPr>
+      <w:r>
+        <w:rPr>
+          <w:lang w:val="zh-TW" w:eastAsia="zh-TW"/>
+        </w:rPr>
+        <w:t>基本流</w:t>
+      </w:r>
+    </w:p>
+    <w:p>
+      <w:pPr>
+        <w:pStyle w:val="A0"/>
+        <w:ind w:left="720"/>
+        <w:rPr>
+          <w:rFonts w:eastAsia="PMingLiU"/>
+        </w:rPr>
+      </w:pPr>
+      <w:r>
+        <w:rPr>
+          <w:rFonts w:asciiTheme="minorEastAsia" w:eastAsiaTheme="minorEastAsia" w:hAnsiTheme="minorEastAsia" w:hint="eastAsia"/>
+          <w:lang w:val="zh-TW" w:eastAsia="zh-TW"/>
+        </w:rPr>
+        <w:t>用户点击提交订单，弹出订单窗口，窗口内包含地址选取，可以创建新地址，也可以用已有的地址。用户确认商品总单，选择付款方式，点击确认购买，以加密方式传输到服务器，服务器再次校验商品的可用性，不合法则进入备选流。若合法则对商品库存等信息进行修改，录入订单库，开始倒计时，对用户发送一个“付款链接”。如果倒计时结束仍未付款，再次还原商品库存信息，删除订单。如果倒计时内用户付款，停止倒计时，修改订单状态至已付款。</w:t>
+      </w:r>
+    </w:p>
+    <w:p>
+      <w:pPr>
+        <w:pStyle w:val="2"/>
+        <w:widowControl/>
+        <w:numPr>
+          <w:ilvl w:val="1"/>
+          <w:numId w:val="11"/>
+        </w:numPr>
+        <w:rPr>
+          <w:lang w:val="zh-TW" w:eastAsia="zh-TW"/>
+        </w:rPr>
+      </w:pPr>
+      <w:r>
+        <w:rPr>
+          <w:lang w:val="zh-TW" w:eastAsia="zh-TW"/>
+        </w:rPr>
+        <w:t>备选流</w:t>
+      </w:r>
+    </w:p>
+    <w:p>
+      <w:pPr>
+        <w:pStyle w:val="3"/>
+        <w:widowControl/>
+        <w:numPr>
+          <w:ilvl w:val="2"/>
+          <w:numId w:val="11"/>
+        </w:numPr>
+      </w:pPr>
+      <w:r>
+        <w:t>&lt;</w:t>
+      </w:r>
+      <w:r>
+        <w:rPr>
+          <w:lang w:val="zh-TW" w:eastAsia="zh-TW"/>
+        </w:rPr>
+        <w:t>不合法的注册信息</w:t>
+      </w:r>
+      <w:r>
+        <w:t>&gt;</w:t>
+      </w:r>
+    </w:p>
+    <w:p>
+      <w:pPr>
+        <w:pStyle w:val="A0"/>
+        <w:ind w:left="720"/>
+        <w:rPr>
+          <w:lang w:val="zh-TW" w:eastAsia="zh-TW"/>
+        </w:rPr>
+      </w:pPr>
+      <w:r>
+        <w:rPr>
+          <w:lang w:val="zh-TW" w:eastAsia="zh-TW"/>
+        </w:rPr>
+        <w:t>对于所有不合法的项，我们都返回一个错误值到用户端，对应的注册表上内容标红，用户进行再次提交，若成功则发送成功信息，不成功则重复该备选流。</w:t>
+      </w:r>
+    </w:p>
+    <w:p>
+      <w:pPr>
+        <w:pStyle w:val="10"/>
+        <w:numPr>
+          <w:ilvl w:val="0"/>
+          <w:numId w:val="11"/>
+        </w:numPr>
+        <w:rPr>
+          <w:lang w:val="zh-TW" w:eastAsia="zh-TW"/>
+        </w:rPr>
+      </w:pPr>
+      <w:r>
+        <w:rPr>
+          <w:lang w:val="zh-TW" w:eastAsia="zh-TW"/>
+        </w:rPr>
+        <w:t>特殊需求</w:t>
+      </w:r>
+    </w:p>
+    <w:p>
+      <w:pPr>
+        <w:pStyle w:val="2"/>
+        <w:widowControl/>
+        <w:numPr>
+          <w:ilvl w:val="1"/>
+          <w:numId w:val="11"/>
+        </w:numPr>
+      </w:pPr>
+      <w:r>
+        <w:t>&lt;</w:t>
+      </w:r>
+      <w:r>
+        <w:rPr>
+          <w:lang w:val="zh-TW" w:eastAsia="zh-TW"/>
+        </w:rPr>
+        <w:t>第一特殊需求</w:t>
+      </w:r>
+      <w:r>
+        <w:t>&gt;</w:t>
+      </w:r>
+    </w:p>
+    <w:p>
+      <w:pPr>
+        <w:pStyle w:val="10"/>
+        <w:widowControl/>
+        <w:numPr>
+          <w:ilvl w:val="0"/>
+          <w:numId w:val="11"/>
+        </w:numPr>
+        <w:rPr>
+          <w:lang w:val="zh-TW" w:eastAsia="zh-TW"/>
+        </w:rPr>
+      </w:pPr>
+      <w:r>
+        <w:rPr>
+          <w:lang w:val="zh-TW" w:eastAsia="zh-TW"/>
+        </w:rPr>
+        <w:t>前置条件</w:t>
+      </w:r>
+    </w:p>
+    <w:p>
+      <w:pPr>
+        <w:pStyle w:val="InfoBlue"/>
+        <w:rPr>
+          <w:lang w:val="zh-TW" w:eastAsia="zh-TW"/>
+        </w:rPr>
+      </w:pPr>
+      <w:r>
+        <w:rPr>
+          <w:lang w:val="zh-TW" w:eastAsia="zh-TW"/>
+        </w:rPr>
+        <w:t>无，服务器系统正常运行即可</w:t>
+      </w:r>
+    </w:p>
+    <w:p>
+      <w:pPr>
+        <w:pStyle w:val="2"/>
+        <w:widowControl/>
+        <w:numPr>
+          <w:ilvl w:val="1"/>
+          <w:numId w:val="11"/>
+        </w:numPr>
+      </w:pPr>
+      <w:r>
+        <w:t>&lt;</w:t>
+      </w:r>
+      <w:r>
+        <w:rPr>
+          <w:lang w:val="zh-TW" w:eastAsia="zh-TW"/>
+        </w:rPr>
+        <w:t>前置条件一</w:t>
+      </w:r>
+      <w:r>
+        <w:t>&gt;</w:t>
+      </w:r>
+    </w:p>
+    <w:p>
+      <w:pPr>
+        <w:pStyle w:val="10"/>
+        <w:widowControl/>
+        <w:numPr>
+          <w:ilvl w:val="0"/>
+          <w:numId w:val="11"/>
+        </w:numPr>
+        <w:rPr>
+          <w:lang w:val="zh-TW" w:eastAsia="zh-TW"/>
+        </w:rPr>
+      </w:pPr>
+      <w:r>
+        <w:rPr>
+          <w:lang w:val="zh-TW" w:eastAsia="zh-TW"/>
+        </w:rPr>
+        <w:t>后置条件</w:t>
+      </w:r>
+    </w:p>
+    <w:p>
+      <w:pPr>
+        <w:pStyle w:val="InfoBlue"/>
+        <w:rPr>
+          <w:lang w:val="zh-TW" w:eastAsia="zh-TW"/>
+        </w:rPr>
+      </w:pPr>
+      <w:r>
+        <w:rPr>
+          <w:lang w:val="zh-TW" w:eastAsia="zh-TW"/>
+        </w:rPr>
+        <w:t>用户登入系统后开始进行操作</w:t>
+      </w:r>
+    </w:p>
+    <w:p>
+      <w:pPr>
+        <w:pStyle w:val="2"/>
+        <w:widowControl/>
+        <w:numPr>
+          <w:ilvl w:val="1"/>
+          <w:numId w:val="11"/>
+        </w:numPr>
+      </w:pPr>
+      <w:r>
+        <w:t>&lt;</w:t>
+      </w:r>
+      <w:r>
+        <w:rPr>
+          <w:lang w:val="zh-TW" w:eastAsia="zh-TW"/>
+        </w:rPr>
+        <w:t>后置条件一</w:t>
+      </w:r>
+      <w:r>
+        <w:t>&gt;</w:t>
+      </w:r>
+    </w:p>
+    <w:p>
+      <w:pPr>
+        <w:pStyle w:val="10"/>
+        <w:numPr>
+          <w:ilvl w:val="0"/>
+          <w:numId w:val="11"/>
+        </w:numPr>
+        <w:rPr>
+          <w:lang w:val="zh-TW" w:eastAsia="zh-TW"/>
+        </w:rPr>
+      </w:pPr>
+      <w:r>
+        <w:rPr>
+          <w:lang w:val="zh-TW" w:eastAsia="zh-TW"/>
+        </w:rPr>
+        <w:t>扩展点</w:t>
+      </w:r>
+    </w:p>
+    <w:p>
+      <w:pPr>
+        <w:pStyle w:val="InfoBlue"/>
+      </w:pPr>
+      <w:r>
+        <w:t>[</w:t>
+      </w:r>
+      <w:r>
+        <w:rPr>
+          <w:lang w:val="zh-TW" w:eastAsia="zh-TW"/>
+        </w:rPr>
+        <w:t>此用例的扩展点。</w:t>
+      </w:r>
+      <w:r>
+        <w:t>]</w:t>
+      </w:r>
+    </w:p>
+    <w:p>
+      <w:pPr>
+        <w:pStyle w:val="2"/>
+        <w:numPr>
+          <w:ilvl w:val="1"/>
+          <w:numId w:val="11"/>
+        </w:numPr>
+      </w:pPr>
+      <w:r>
+        <w:t>&lt;</w:t>
+      </w:r>
+      <w:r>
+        <w:rPr>
+          <w:lang w:val="zh-TW" w:eastAsia="zh-TW"/>
+        </w:rPr>
+        <w:t>扩展点名称</w:t>
+      </w:r>
+      <w:r>
+        <w:t>&gt;</w:t>
+      </w:r>
+    </w:p>
+    <w:p>
+      <w:pPr>
+        <w:pStyle w:val="InfoBlue"/>
+      </w:pPr>
+      <w:r>
+        <w:t>[</w:t>
+      </w:r>
+      <w:r>
+        <w:rPr>
+          <w:lang w:val="zh-TW" w:eastAsia="zh-TW"/>
+        </w:rPr>
+        <w:t>扩展点在事件流中所处位置的定义。</w:t>
+      </w:r>
+      <w:r>
+        <w:t>]</w:t>
+      </w:r>
+    </w:p>
+    <w:p>
+      <w:pPr>
+        <w:pStyle w:val="10"/>
+        <w:numPr>
+          <w:ilvl w:val="0"/>
+          <w:numId w:val="11"/>
+        </w:numPr>
+        <w:rPr>
+          <w:lang w:val="zh-TW" w:eastAsia="zh-TW"/>
+        </w:rPr>
+      </w:pPr>
+      <w:r>
+        <w:rPr>
+          <w:lang w:val="zh-TW" w:eastAsia="zh-TW"/>
+        </w:rPr>
+        <w:lastRenderedPageBreak/>
+        <w:t>活动图</w:t>
+      </w:r>
+    </w:p>
+    <w:p>
+      <w:pPr>
+        <w:pStyle w:val="A0"/>
+        <w:rPr>
+          <w:rStyle w:val="a5"/>
+          <w:noProof/>
+        </w:rPr>
+      </w:pPr>
+      <w:r>
+        <w:rPr>
+          <w:rStyle w:val="a5"/>
+          <w:noProof/>
+        </w:rPr>
+        <w:drawing>
+          <wp:inline distT="0" distB="0" distL="0" distR="0" wp14:anchorId="5A0D1856" wp14:editId="75FB5537">
+            <wp:extent cx="3797935" cy="4718685"/>
+            <wp:effectExtent l="0" t="0" r="0" b="5715"/>
+            <wp:docPr id="2" name="图片 2"/>
+            <wp:cNvGraphicFramePr>
+              <a:graphicFrameLocks xmlns:a="http://schemas.openxmlformats.org/drawingml/2006/main" noChangeAspect="1"/>
+            </wp:cNvGraphicFramePr>
+            <a:graphic xmlns:a="http://schemas.openxmlformats.org/drawingml/2006/main">
+              <a:graphicData uri="http://schemas.openxmlformats.org/drawingml/2006/picture">
+                <pic:pic xmlns:pic="http://schemas.openxmlformats.org/drawingml/2006/picture">
+                  <pic:nvPicPr>
+                    <pic:cNvPr id="0" name="Picture 2"/>
+                    <pic:cNvPicPr>
+                      <a:picLocks noChangeAspect="1" noChangeArrowheads="1"/>
+                    </pic:cNvPicPr>
+                  </pic:nvPicPr>
+                  <pic:blipFill>
+                    <a:blip r:embed="rId12">
+                      <a:extLst>
+                        <a:ext uri="{28A0092B-C50C-407E-A947-70E740481C1C}">
+                          <a14:useLocalDpi xmlns:a14="http://schemas.microsoft.com/office/drawing/2010/main" val="0"/>
+                        </a:ext>
+                      </a:extLst>
+                    </a:blip>
+                    <a:srcRect/>
+                    <a:stretch>
+                      <a:fillRect/>
+                    </a:stretch>
+                  </pic:blipFill>
+                  <pic:spPr bwMode="auto">
+                    <a:xfrm>
+                      <a:off x="0" y="0"/>
+                      <a:ext cx="3797935" cy="4718685"/>
+                    </a:xfrm>
+                    <a:prstGeom prst="rect">
+                      <a:avLst/>
+                    </a:prstGeom>
+                    <a:noFill/>
+                  </pic:spPr>
+                </pic:pic>
+              </a:graphicData>
+            </a:graphic>
+          </wp:inline>
+        </w:drawing>
+      </w:r>
+    </w:p>
+    <w:p>
+      <w:pPr>
+        <w:pStyle w:val="A0"/>
+        <w:rPr>
+          <w:rFonts w:eastAsia="PMingLiU" w:hint="eastAsia"/>
+          <w:lang w:eastAsia="zh-TW"/>
+        </w:rPr>
+      </w:pPr>
+    </w:p>
     <w:sectPr>
       <w:headerReference w:type="default" r:id="rId13"/>
       <w:footerReference w:type="default" r:id="rId14"/>
@@ -3830,16 +4339,6 @@
 <w:ftr xmlns:wpc="http://schemas.microsoft.com/office/word/2010/wordprocessingCanvas" xmlns:cx="http://schemas.microsoft.com/office/drawing/2014/chartex" xmlns:cx1="http://schemas.microsoft.com/office/drawing/2015/9/8/chartex" xmlns:cx2="http://schemas.microsoft.com/office/drawing/2015/10/21/chartex" xmlns:cx3="http://schemas.microsoft.com/office/drawing/2016/5/9/chartex" xmlns:cx4="http://schemas.microsoft.com/office/drawing/2016/5/10/chartex" xmlns:cx5="http://schemas.microsoft.com/office/drawing/2016/5/11/chartex" xmlns:cx6="http://schemas.microsoft.com/office/drawing/2016/5/12/chartex" xmlns:cx7="http://schemas.microsoft.com/office/drawing/2016/5/13/chartex" xmlns:cx8="http://schemas.microsoft.com/office/drawing/2016/5/14/chartex" xmlns:mc="http://schemas.openxmlformats.org/markup-compatibility/2006" xmlns:aink="http://schemas.microsoft.com/office/drawing/2016/ink" xmlns:am3d="http://schemas.microsoft.com/office/drawing/2017/model3d" xmlns:o="urn:schemas-microsoft-com:office:office" xmlns:r="http://schemas.openxmlformats.org/officeDocument/2006/relationships" xmlns:m="http://schemas.openxmlformats.org/officeDocument/2006/math" xmlns:v="urn:schemas-microsoft-com:vml" xmlns:wp14="http://schemas.microsoft.com/office/word/2010/wordprocessingDrawing" xmlns:wp="http://schemas.openxmlformats.org/drawingml/2006/wordprocessingDrawing" xmlns:w10="urn:schemas-microsoft-com:office:word" xmlns:w="http://schemas.openxmlformats.org/wordprocessingml/2006/main" xmlns:w14="http://schemas.microsoft.com/office/word/2010/wordml" xmlns:w15="http://schemas.microsoft.com/office/word/2012/wordml" xmlns:w16cex="http://schemas.microsoft.com/office/word/2018/wordml/cex" xmlns:w16cid="http://schemas.microsoft.com/office/word/2016/wordml/cid" xmlns:w16="http://schemas.microsoft.com/office/word/2018/wordml" xmlns:w16se="http://schemas.microsoft.com/office/word/2015/wordml/symex" xmlns:wpg="http://schemas.microsoft.com/office/word/2010/wordprocessingGroup" xmlns:wpi="http://schemas.microsoft.com/office/word/2010/wordprocessingInk" xmlns:wne="http://schemas.microsoft.com/office/word/2006/wordml" xmlns:wps="http://schemas.microsoft.com/office/word/2010/wordprocessingShape" mc:Ignorable="w14 w15 w16se w16cid w16 w16cex wp14">
   <w:p>
     <w:pPr>
-      <w:pStyle w:val="a6"/>
-    </w:pPr>
-  </w:p>
-</w:ftr>
-</file>
-
-<file path=word/footer2.xml><?xml version="1.0" encoding="utf-8"?>
-<w:ftr xmlns:wpc="http://schemas.microsoft.com/office/word/2010/wordprocessingCanvas" xmlns:cx="http://schemas.microsoft.com/office/drawing/2014/chartex" xmlns:cx1="http://schemas.microsoft.com/office/drawing/2015/9/8/chartex" xmlns:cx2="http://schemas.microsoft.com/office/drawing/2015/10/21/chartex" xmlns:cx3="http://schemas.microsoft.com/office/drawing/2016/5/9/chartex" xmlns:cx4="http://schemas.microsoft.com/office/drawing/2016/5/10/chartex" xmlns:cx5="http://schemas.microsoft.com/office/drawing/2016/5/11/chartex" xmlns:cx6="http://schemas.microsoft.com/office/drawing/2016/5/12/chartex" xmlns:cx7="http://schemas.microsoft.com/office/drawing/2016/5/13/chartex" xmlns:cx8="http://schemas.microsoft.com/office/drawing/2016/5/14/chartex" xmlns:mc="http://schemas.openxmlformats.org/markup-compatibility/2006" xmlns:aink="http://schemas.microsoft.com/office/drawing/2016/ink" xmlns:am3d="http://schemas.microsoft.com/office/drawing/2017/model3d" xmlns:o="urn:schemas-microsoft-com:office:office" xmlns:r="http://schemas.openxmlformats.org/officeDocument/2006/relationships" xmlns:m="http://schemas.openxmlformats.org/officeDocument/2006/math" xmlns:v="urn:schemas-microsoft-com:vml" xmlns:wp14="http://schemas.microsoft.com/office/word/2010/wordprocessingDrawing" xmlns:wp="http://schemas.openxmlformats.org/drawingml/2006/wordprocessingDrawing" xmlns:w10="urn:schemas-microsoft-com:office:word" xmlns:w="http://schemas.openxmlformats.org/wordprocessingml/2006/main" xmlns:w14="http://schemas.microsoft.com/office/word/2010/wordml" xmlns:w15="http://schemas.microsoft.com/office/word/2012/wordml" xmlns:w16cex="http://schemas.microsoft.com/office/word/2018/wordml/cex" xmlns:w16cid="http://schemas.microsoft.com/office/word/2016/wordml/cid" xmlns:w16="http://schemas.microsoft.com/office/word/2018/wordml" xmlns:w16se="http://schemas.microsoft.com/office/word/2015/wordml/symex" xmlns:wpg="http://schemas.microsoft.com/office/word/2010/wordprocessingGroup" xmlns:wpi="http://schemas.microsoft.com/office/word/2010/wordprocessingInk" xmlns:wne="http://schemas.microsoft.com/office/word/2006/wordml" xmlns:wps="http://schemas.microsoft.com/office/word/2010/wordprocessingShape" mc:Ignorable="w14 w15 w16se w16cid w16 w16cex wp14">
-  <w:p>
-    <w:pPr>
       <w:pStyle w:val="A0"/>
       <w:jc w:val="right"/>
     </w:pPr>
@@ -3848,8 +4347,6 @@
     </w:r>
     <w:r>
       <w:tab/>
-    </w:r>
-    <w:r>
       <w:t>Ó</w:t>
     </w:r>
     <w:r>
@@ -4920,6 +5417,12 @@
     </w:lvl>
   </w:abstractNum>
   <w:abstractNum w:abstractNumId="6" w15:restartNumberingAfterBreak="0">
+    <w:nsid w:val="3EED38DD"/>
+    <w:multiLevelType w:val="multilevel"/>
+    <w:tmpl w:val="B2644FEE"/>
+    <w:numStyleLink w:val="1"/>
+  </w:abstractNum>
+  <w:abstractNum w:abstractNumId="7" w15:restartNumberingAfterBreak="0">
     <w:nsid w:val="4A4A3C82"/>
     <w:multiLevelType w:val="multilevel"/>
     <w:tmpl w:val="2B442D3C"/>
@@ -5032,7 +5535,7 @@
       </w:rPr>
     </w:lvl>
   </w:abstractNum>
-  <w:abstractNum w:abstractNumId="7" w15:restartNumberingAfterBreak="0">
+  <w:abstractNum w:abstractNumId="8" w15:restartNumberingAfterBreak="0">
     <w:nsid w:val="4FA3627E"/>
     <w:multiLevelType w:val="multilevel"/>
     <w:tmpl w:val="B2644FEE"/>
@@ -5290,7 +5793,7 @@
       </w:rPr>
     </w:lvl>
   </w:abstractNum>
-  <w:abstractNum w:abstractNumId="8" w15:restartNumberingAfterBreak="0">
+  <w:abstractNum w:abstractNumId="9" w15:restartNumberingAfterBreak="0">
     <w:nsid w:val="52361E9F"/>
     <w:multiLevelType w:val="hybridMultilevel"/>
     <w:tmpl w:val="113EC2D2"/>
@@ -5379,7 +5882,7 @@
       </w:pPr>
     </w:lvl>
   </w:abstractNum>
-  <w:abstractNum w:abstractNumId="9" w15:restartNumberingAfterBreak="0">
+  <w:abstractNum w:abstractNumId="10" w15:restartNumberingAfterBreak="0">
     <w:nsid w:val="75005EFC"/>
     <w:multiLevelType w:val="multilevel"/>
     <w:tmpl w:val="B2644FEE"/>
@@ -5389,13 +5892,13 @@
     <w:abstractNumId w:val="0"/>
   </w:num>
   <w:num w:numId="2">
-    <w:abstractNumId w:val="7"/>
+    <w:abstractNumId w:val="8"/>
   </w:num>
   <w:num w:numId="3">
-    <w:abstractNumId w:val="9"/>
+    <w:abstractNumId w:val="10"/>
   </w:num>
   <w:num w:numId="4">
-    <w:abstractNumId w:val="8"/>
+    <w:abstractNumId w:val="9"/>
   </w:num>
   <w:num w:numId="5">
     <w:abstractNumId w:val="2"/>
@@ -5404,7 +5907,7 @@
     <w:abstractNumId w:val="3"/>
   </w:num>
   <w:num w:numId="7">
-    <w:abstractNumId w:val="6"/>
+    <w:abstractNumId w:val="7"/>
   </w:num>
   <w:num w:numId="8">
     <w:abstractNumId w:val="1"/>
@@ -5414,6 +5917,9 @@
   </w:num>
   <w:num w:numId="10">
     <w:abstractNumId w:val="5"/>
+  </w:num>
+  <w:num w:numId="11">
+    <w:abstractNumId w:val="6"/>
   </w:num>
 </w:numbering>
 </file>
@@ -6077,6 +6583,72 @@
         <w:numId w:val="2"/>
       </w:numPr>
     </w:pPr>
+  </w:style>
+  <w:style w:type="paragraph" w:styleId="a8">
+    <w:name w:val="header"/>
+    <w:basedOn w:val="a"/>
+    <w:link w:val="a9"/>
+    <w:uiPriority w:val="99"/>
+    <w:unhideWhenUsed/>
+    <w:rsid w:val="00F515C8"/>
+    <w:pPr>
+      <w:pBdr>
+        <w:bottom w:val="single" w:sz="6" w:space="1" w:color="auto"/>
+      </w:pBdr>
+      <w:tabs>
+        <w:tab w:val="center" w:pos="4153"/>
+        <w:tab w:val="right" w:pos="8306"/>
+      </w:tabs>
+      <w:snapToGrid w:val="0"/>
+      <w:jc w:val="center"/>
+    </w:pPr>
+    <w:rPr>
+      <w:sz w:val="18"/>
+      <w:szCs w:val="18"/>
+    </w:rPr>
+  </w:style>
+  <w:style w:type="character" w:customStyle="1" w:styleId="a9">
+    <w:name w:val="页眉 字符"/>
+    <w:basedOn w:val="a1"/>
+    <w:link w:val="a8"/>
+    <w:uiPriority w:val="99"/>
+    <w:rsid w:val="00F515C8"/>
+    <w:rPr>
+      <w:sz w:val="18"/>
+      <w:szCs w:val="18"/>
+      <w:lang w:eastAsia="en-US"/>
+    </w:rPr>
+  </w:style>
+  <w:style w:type="paragraph" w:styleId="aa">
+    <w:name w:val="footer"/>
+    <w:basedOn w:val="a"/>
+    <w:link w:val="ab"/>
+    <w:uiPriority w:val="99"/>
+    <w:unhideWhenUsed/>
+    <w:rsid w:val="00F515C8"/>
+    <w:pPr>
+      <w:tabs>
+        <w:tab w:val="center" w:pos="4153"/>
+        <w:tab w:val="right" w:pos="8306"/>
+      </w:tabs>
+      <w:snapToGrid w:val="0"/>
+    </w:pPr>
+    <w:rPr>
+      <w:sz w:val="18"/>
+      <w:szCs w:val="18"/>
+    </w:rPr>
+  </w:style>
+  <w:style w:type="character" w:customStyle="1" w:styleId="ab">
+    <w:name w:val="页脚 字符"/>
+    <w:basedOn w:val="a1"/>
+    <w:link w:val="aa"/>
+    <w:uiPriority w:val="99"/>
+    <w:rsid w:val="00F515C8"/>
+    <w:rPr>
+      <w:sz w:val="18"/>
+      <w:szCs w:val="18"/>
+      <w:lang w:eastAsia="en-US"/>
+    </w:rPr>
   </w:style>
 </w:styles>
 </file>
@@ -7171,7 +7743,7 @@
 </file>
 
 <file path=customXml/itemProps1.xml><?xml version="1.0" encoding="utf-8"?>
-<ds:datastoreItem xmlns:ds="http://schemas.openxmlformats.org/officeDocument/2006/customXml" ds:itemID="{3D5C3B78-B80A-4269-A475-0CD549CC877F}">
+<ds:datastoreItem xmlns:ds="http://schemas.openxmlformats.org/officeDocument/2006/customXml" ds:itemID="{B9D0215C-7B8A-4BB6-B6D1-164103B19B5C}">
   <ds:schemaRefs>
     <ds:schemaRef ds:uri="http://schemas.openxmlformats.org/officeDocument/2006/bibliography"/>
   </ds:schemaRefs>

</xml_diff>